<commit_message>
Finished all state flow diagrams
- Added all state flow diagrams.
- Added low res and high res versions of the state flow diagrams
- Added UML document and images
- Updated WIP TDD
</commit_message>
<xml_diff>
--- a/COMP710-2019-S2/students/nikkolas.diehl/Assignment 1 - Personal Game Project/TDD - 16945724.docx
+++ b/COMP710-2019-S2/students/nikkolas.diehl/Assignment 1 - Personal Game Project/TDD - 16945724.docx
@@ -756,6 +756,7 @@
           <w:id w:val="-1146663839"/>
           <w:citation/>
         </w:sdtPr>
+        <w:sdtEndPr/>
         <w:sdtContent>
           <w:r>
             <w:rPr>
@@ -834,6 +835,7 @@
           <w:id w:val="-1290043970"/>
           <w:citation/>
         </w:sdtPr>
+        <w:sdtEndPr/>
         <w:sdtContent>
           <w:r>
             <w:rPr>
@@ -1089,18 +1091,89 @@
           <w:bCs/>
         </w:rPr>
         <w:lastRenderedPageBreak/>
-        <w:t>Flow chart/State diagrams of the crucial algorithms:</w:t>
-      </w:r>
-    </w:p>
-    <w:p>
+        <w:t>Flow chart/State diagrams of the crucial algorithms</w:t>
+      </w:r>
+      <w:r>
+        <w:rPr>
+          <w:b/>
+          <w:bCs/>
+        </w:rPr>
+        <w:t xml:space="preserve">. All algorithm </w:t>
+      </w:r>
+      <w:proofErr w:type="spellStart"/>
+      <w:r>
+        <w:rPr>
+          <w:b/>
+          <w:bCs/>
+        </w:rPr>
+        <w:t>vsdx</w:t>
+      </w:r>
+      <w:proofErr w:type="spellEnd"/>
+      <w:r>
+        <w:rPr>
+          <w:b/>
+          <w:bCs/>
+        </w:rPr>
+        <w:t xml:space="preserve"> files and </w:t>
+      </w:r>
+      <w:proofErr w:type="spellStart"/>
+      <w:r>
+        <w:rPr>
+          <w:b/>
+          <w:bCs/>
+        </w:rPr>
+        <w:t>png</w:t>
+      </w:r>
+      <w:proofErr w:type="spellEnd"/>
+      <w:r>
+        <w:rPr>
+          <w:b/>
+          <w:bCs/>
+        </w:rPr>
+        <w:t xml:space="preserve"> images can be found </w:t>
+      </w:r>
+      <w:hyperlink r:id="rId6" w:history="1">
+        <w:r>
+          <w:rPr>
+            <w:rStyle w:val="Hyperlink"/>
+            <w:b/>
+            <w:bCs/>
+          </w:rPr>
+          <w:t>he</w:t>
+        </w:r>
+        <w:r>
+          <w:rPr>
+            <w:rStyle w:val="Hyperlink"/>
+            <w:b/>
+            <w:bCs/>
+          </w:rPr>
+          <w:t>r</w:t>
+        </w:r>
+        <w:r>
+          <w:rPr>
+            <w:rStyle w:val="Hyperlink"/>
+            <w:b/>
+            <w:bCs/>
+          </w:rPr>
+          <w:t>e!</w:t>
+        </w:r>
+      </w:hyperlink>
+    </w:p>
+    <w:p>
+      <w:pPr>
+        <w:rPr>
+          <w:b/>
+          <w:bCs/>
+        </w:rPr>
+      </w:pPr>
       <w:r>
         <w:rPr>
           <w:noProof/>
         </w:rPr>
         <w:drawing>
-          <wp:inline distT="0" distB="0" distL="0" distR="0" wp14:anchorId="72DE1278" wp14:editId="233AC22F">
-            <wp:extent cx="4865476" cy="3160759"/>
-            <wp:effectExtent l="0" t="0" r="0" b="1905"/>
+          <wp:inline distT="0" distB="0" distL="0" distR="0" wp14:anchorId="72DE1278" wp14:editId="618FB241">
+            <wp:extent cx="4800444" cy="3118513"/>
+            <wp:effectExtent l="0" t="0" r="635" b="5715"/>
             <wp:docPr id="4" name="Picture 4"/>
             <wp:cNvGraphicFramePr>
               <a:graphicFrameLocks xmlns:a="http://schemas.openxmlformats.org/drawingml/2006/main" noChangeAspect="1"/>
@@ -1113,7 +1186,7 @@
                     <pic:cNvPicPr/>
                   </pic:nvPicPr>
                   <pic:blipFill rotWithShape="1">
-                    <a:blip r:embed="rId6">
+                    <a:blip r:embed="rId7" cstate="print">
                       <a:extLst>
                         <a:ext uri="{28A0092B-C50C-407E-A947-70E740481C1C}">
                           <a14:useLocalDpi xmlns:a14="http://schemas.microsoft.com/office/drawing/2010/main" val="0"/>
@@ -1126,7 +1199,7 @@
                   <pic:spPr bwMode="auto">
                     <a:xfrm>
                       <a:off x="0" y="0"/>
-                      <a:ext cx="4885648" cy="3173864"/>
+                      <a:ext cx="4873730" cy="3166122"/>
                     </a:xfrm>
                     <a:prstGeom prst="rect">
                       <a:avLst/>
@@ -1148,14 +1221,22 @@
       </w:r>
     </w:p>
     <w:p>
+      <w:pPr>
+        <w:rPr>
+          <w:b/>
+          <w:bCs/>
+        </w:rPr>
+      </w:pPr>
+    </w:p>
+    <w:p>
       <w:r>
         <w:rPr>
           <w:noProof/>
         </w:rPr>
         <w:drawing>
-          <wp:inline distT="0" distB="0" distL="0" distR="0" wp14:anchorId="012B1F28" wp14:editId="69547D56">
-            <wp:extent cx="5074127" cy="5275949"/>
-            <wp:effectExtent l="0" t="0" r="0" b="1270"/>
+          <wp:inline distT="0" distB="0" distL="0" distR="0" wp14:anchorId="012B1F28" wp14:editId="71B8887F">
+            <wp:extent cx="4408227" cy="4583564"/>
+            <wp:effectExtent l="0" t="0" r="0" b="7620"/>
             <wp:docPr id="5" name="Picture 5"/>
             <wp:cNvGraphicFramePr>
               <a:graphicFrameLocks xmlns:a="http://schemas.openxmlformats.org/drawingml/2006/main" noChangeAspect="1"/>
@@ -1168,7 +1249,7 @@
                     <pic:cNvPicPr/>
                   </pic:nvPicPr>
                   <pic:blipFill>
-                    <a:blip r:embed="rId7">
+                    <a:blip r:embed="rId8">
                       <a:extLst>
                         <a:ext uri="{28A0092B-C50C-407E-A947-70E740481C1C}">
                           <a14:useLocalDpi xmlns:a14="http://schemas.microsoft.com/office/drawing/2010/main" val="0"/>
@@ -1182,7 +1263,7 @@
                   <pic:spPr>
                     <a:xfrm>
                       <a:off x="0" y="0"/>
-                      <a:ext cx="5124031" cy="5327838"/>
+                      <a:ext cx="4498609" cy="4677541"/>
                     </a:xfrm>
                     <a:prstGeom prst="rect">
                       <a:avLst/>
@@ -1196,25 +1277,29 @@
       </w:r>
     </w:p>
     <w:p>
-      <w:bookmarkStart w:id="0" w:name="_GoBack"/>
-      <w:bookmarkEnd w:id="0"/>
+      <w:pPr>
+        <w:rPr>
+          <w:b/>
+          <w:bCs/>
+        </w:rPr>
+      </w:pPr>
       <w:r>
         <w:rPr>
           <w:noProof/>
         </w:rPr>
         <w:lastRenderedPageBreak/>
         <w:drawing>
-          <wp:anchor distT="0" distB="0" distL="114300" distR="114300" simplePos="0" relativeHeight="251660288" behindDoc="1" locked="0" layoutInCell="1" allowOverlap="1" wp14:anchorId="29759E10" wp14:editId="1AA28CCC">
+          <wp:anchor distT="0" distB="0" distL="114300" distR="114300" simplePos="0" relativeHeight="251661312" behindDoc="1" locked="0" layoutInCell="1" allowOverlap="1" wp14:anchorId="5F58F9EE" wp14:editId="7145672E">
             <wp:simplePos x="0" y="0"/>
-            <wp:positionH relativeFrom="column">
-              <wp:posOffset>-829945</wp:posOffset>
+            <wp:positionH relativeFrom="margin">
+              <wp:align>center</wp:align>
             </wp:positionH>
             <wp:positionV relativeFrom="paragraph">
-              <wp:posOffset>0</wp:posOffset>
+              <wp:posOffset>449732</wp:posOffset>
             </wp:positionV>
             <wp:extent cx="7388860" cy="6951980"/>
             <wp:effectExtent l="0" t="0" r="2540" b="1270"/>
-            <wp:wrapTight wrapText="bothSides">
+            <wp:wrapThrough wrapText="bothSides">
               <wp:wrapPolygon edited="0">
                 <wp:start x="0" y="0"/>
                 <wp:lineTo x="0" y="21545"/>
@@ -1222,7 +1307,7 @@
                 <wp:lineTo x="21552" y="0"/>
                 <wp:lineTo x="0" y="0"/>
               </wp:wrapPolygon>
-            </wp:wrapTight>
+            </wp:wrapThrough>
             <wp:docPr id="6" name="Picture 6"/>
             <wp:cNvGraphicFramePr>
               <a:graphicFrameLocks xmlns:a="http://schemas.openxmlformats.org/drawingml/2006/main" noChangeAspect="1"/>
@@ -1235,7 +1320,7 @@
                     <pic:cNvPicPr/>
                   </pic:nvPicPr>
                   <pic:blipFill>
-                    <a:blip r:embed="rId8">
+                    <a:blip r:embed="rId9">
                       <a:extLst>
                         <a:ext uri="{28A0092B-C50C-407E-A947-70E740481C1C}">
                           <a14:useLocalDpi xmlns:a14="http://schemas.microsoft.com/office/drawing/2010/main" val="0"/>
@@ -1267,6 +1352,263 @@
           </wp:anchor>
         </w:drawing>
       </w:r>
+      <w:r>
+        <w:rPr>
+          <w:b/>
+          <w:bCs/>
+        </w:rPr>
+        <w:t>Flow chart/State diagrams of the crucial algorithms</w:t>
+      </w:r>
+      <w:r>
+        <w:rPr>
+          <w:b/>
+          <w:bCs/>
+        </w:rPr>
+        <w:t xml:space="preserve">. All algorithm </w:t>
+      </w:r>
+      <w:proofErr w:type="spellStart"/>
+      <w:r>
+        <w:rPr>
+          <w:b/>
+          <w:bCs/>
+        </w:rPr>
+        <w:t>vsdx</w:t>
+      </w:r>
+      <w:proofErr w:type="spellEnd"/>
+      <w:r>
+        <w:rPr>
+          <w:b/>
+          <w:bCs/>
+        </w:rPr>
+        <w:t xml:space="preserve"> files and </w:t>
+      </w:r>
+      <w:proofErr w:type="spellStart"/>
+      <w:r>
+        <w:rPr>
+          <w:b/>
+          <w:bCs/>
+        </w:rPr>
+        <w:t>png</w:t>
+      </w:r>
+      <w:proofErr w:type="spellEnd"/>
+      <w:r>
+        <w:rPr>
+          <w:b/>
+          <w:bCs/>
+        </w:rPr>
+        <w:t xml:space="preserve"> images can be found </w:t>
+      </w:r>
+      <w:hyperlink r:id="rId10" w:history="1">
+        <w:r>
+          <w:rPr>
+            <w:rStyle w:val="Hyperlink"/>
+            <w:b/>
+            <w:bCs/>
+          </w:rPr>
+          <w:t>here!</w:t>
+        </w:r>
+      </w:hyperlink>
+    </w:p>
+    <w:p>
+      <w:pPr>
+        <w:rPr>
+          <w:b/>
+          <w:bCs/>
+        </w:rPr>
+      </w:pPr>
+    </w:p>
+    <w:p>
+      <w:pPr>
+        <w:rPr>
+          <w:b/>
+          <w:bCs/>
+        </w:rPr>
+      </w:pPr>
+    </w:p>
+    <w:p>
+      <w:pPr>
+        <w:rPr>
+          <w:b/>
+          <w:bCs/>
+        </w:rPr>
+      </w:pPr>
+    </w:p>
+    <w:p>
+      <w:pPr>
+        <w:rPr>
+          <w:b/>
+          <w:bCs/>
+        </w:rPr>
+      </w:pPr>
+    </w:p>
+    <w:p>
+      <w:pPr>
+        <w:rPr>
+          <w:b/>
+          <w:bCs/>
+        </w:rPr>
+      </w:pPr>
+    </w:p>
+    <w:p>
+      <w:pPr>
+        <w:rPr>
+          <w:b/>
+          <w:bCs/>
+        </w:rPr>
+      </w:pPr>
+      <w:r>
+        <w:rPr>
+          <w:b/>
+          <w:bCs/>
+          <w:noProof/>
+        </w:rPr>
+        <w:lastRenderedPageBreak/>
+        <w:drawing>
+          <wp:anchor distT="0" distB="0" distL="114300" distR="114300" simplePos="0" relativeHeight="251662336" behindDoc="0" locked="0" layoutInCell="1" allowOverlap="1" wp14:anchorId="7EC8D07E" wp14:editId="0B044586">
+            <wp:simplePos x="0" y="0"/>
+            <wp:positionH relativeFrom="column">
+              <wp:posOffset>-675640</wp:posOffset>
+            </wp:positionH>
+            <wp:positionV relativeFrom="paragraph">
+              <wp:posOffset>459105</wp:posOffset>
+            </wp:positionV>
+            <wp:extent cx="6834505" cy="8392795"/>
+            <wp:effectExtent l="0" t="0" r="4445" b="8255"/>
+            <wp:wrapThrough wrapText="bothSides">
+              <wp:wrapPolygon edited="0">
+                <wp:start x="0" y="0"/>
+                <wp:lineTo x="0" y="21572"/>
+                <wp:lineTo x="21554" y="21572"/>
+                <wp:lineTo x="21554" y="0"/>
+                <wp:lineTo x="0" y="0"/>
+              </wp:wrapPolygon>
+            </wp:wrapThrough>
+            <wp:docPr id="3" name="Picture 3"/>
+            <wp:cNvGraphicFramePr>
+              <a:graphicFrameLocks xmlns:a="http://schemas.openxmlformats.org/drawingml/2006/main" noChangeAspect="1"/>
+            </wp:cNvGraphicFramePr>
+            <a:graphic xmlns:a="http://schemas.openxmlformats.org/drawingml/2006/main">
+              <a:graphicData uri="http://schemas.openxmlformats.org/drawingml/2006/picture">
+                <pic:pic xmlns:pic="http://schemas.openxmlformats.org/drawingml/2006/picture">
+                  <pic:nvPicPr>
+                    <pic:cNvPr id="3" name="AI Algorithm.png"/>
+                    <pic:cNvPicPr/>
+                  </pic:nvPicPr>
+                  <pic:blipFill>
+                    <a:blip r:embed="rId11">
+                      <a:extLst>
+                        <a:ext uri="{28A0092B-C50C-407E-A947-70E740481C1C}">
+                          <a14:useLocalDpi xmlns:a14="http://schemas.microsoft.com/office/drawing/2010/main" val="0"/>
+                        </a:ext>
+                      </a:extLst>
+                    </a:blip>
+                    <a:stretch>
+                      <a:fillRect/>
+                    </a:stretch>
+                  </pic:blipFill>
+                  <pic:spPr>
+                    <a:xfrm>
+                      <a:off x="0" y="0"/>
+                      <a:ext cx="6834505" cy="8392795"/>
+                    </a:xfrm>
+                    <a:prstGeom prst="rect">
+                      <a:avLst/>
+                    </a:prstGeom>
+                  </pic:spPr>
+                </pic:pic>
+              </a:graphicData>
+            </a:graphic>
+            <wp14:sizeRelH relativeFrom="page">
+              <wp14:pctWidth>0</wp14:pctWidth>
+            </wp14:sizeRelH>
+            <wp14:sizeRelV relativeFrom="page">
+              <wp14:pctHeight>0</wp14:pctHeight>
+            </wp14:sizeRelV>
+          </wp:anchor>
+        </w:drawing>
+      </w:r>
+      <w:r>
+        <w:rPr>
+          <w:b/>
+          <w:bCs/>
+        </w:rPr>
+        <w:t>Flow chart/State diagrams of the crucial algorithms</w:t>
+      </w:r>
+      <w:r>
+        <w:rPr>
+          <w:b/>
+          <w:bCs/>
+        </w:rPr>
+        <w:t xml:space="preserve">. All algorithm </w:t>
+      </w:r>
+      <w:proofErr w:type="spellStart"/>
+      <w:r>
+        <w:rPr>
+          <w:b/>
+          <w:bCs/>
+        </w:rPr>
+        <w:t>vsdx</w:t>
+      </w:r>
+      <w:proofErr w:type="spellEnd"/>
+      <w:r>
+        <w:rPr>
+          <w:b/>
+          <w:bCs/>
+        </w:rPr>
+        <w:t xml:space="preserve"> files and </w:t>
+      </w:r>
+      <w:proofErr w:type="spellStart"/>
+      <w:r>
+        <w:rPr>
+          <w:b/>
+          <w:bCs/>
+        </w:rPr>
+        <w:t>png</w:t>
+      </w:r>
+      <w:proofErr w:type="spellEnd"/>
+      <w:r>
+        <w:rPr>
+          <w:b/>
+          <w:bCs/>
+        </w:rPr>
+        <w:t xml:space="preserve"> images can be found </w:t>
+      </w:r>
+      <w:hyperlink r:id="rId12" w:history="1">
+        <w:r>
+          <w:rPr>
+            <w:rStyle w:val="Hyperlink"/>
+            <w:b/>
+            <w:bCs/>
+          </w:rPr>
+          <w:t>here!</w:t>
+        </w:r>
+      </w:hyperlink>
+      <w:bookmarkStart w:id="0" w:name="_GoBack"/>
+      <w:bookmarkEnd w:id="0"/>
+    </w:p>
+    <w:p>
+      <w:pPr>
+        <w:rPr>
+          <w:b/>
+          <w:bCs/>
+        </w:rPr>
+      </w:pPr>
+    </w:p>
+    <w:p>
+      <w:pPr>
+        <w:rPr>
+          <w:b/>
+          <w:bCs/>
+        </w:rPr>
+      </w:pPr>
+    </w:p>
+    <w:p>
+      <w:pPr>
+        <w:rPr>
+          <w:b/>
+          <w:bCs/>
+        </w:rPr>
+      </w:pPr>
     </w:p>
     <w:sectPr>
       <w:pgSz w:w="11906" w:h="16838"/>
@@ -1394,6 +1736,119 @@
     </w:lvl>
   </w:abstractNum>
   <w:abstractNum w:abstractNumId="1" w15:restartNumberingAfterBreak="0">
+    <w:nsid w:val="25724616"/>
+    <w:multiLevelType w:val="hybridMultilevel"/>
+    <w:tmpl w:val="9EB06258"/>
+    <w:lvl w:ilvl="0" w:tplc="14090001">
+      <w:start w:val="1"/>
+      <w:numFmt w:val="bullet"/>
+      <w:lvlText w:val=""/>
+      <w:lvlJc w:val="left"/>
+      <w:pPr>
+        <w:ind w:left="720" w:hanging="360"/>
+      </w:pPr>
+      <w:rPr>
+        <w:rFonts w:ascii="Symbol" w:hAnsi="Symbol" w:hint="default"/>
+      </w:rPr>
+    </w:lvl>
+    <w:lvl w:ilvl="1" w:tplc="14090003" w:tentative="1">
+      <w:start w:val="1"/>
+      <w:numFmt w:val="bullet"/>
+      <w:lvlText w:val="o"/>
+      <w:lvlJc w:val="left"/>
+      <w:pPr>
+        <w:ind w:left="1440" w:hanging="360"/>
+      </w:pPr>
+      <w:rPr>
+        <w:rFonts w:ascii="Courier New" w:hAnsi="Courier New" w:cs="Courier New" w:hint="default"/>
+      </w:rPr>
+    </w:lvl>
+    <w:lvl w:ilvl="2" w:tplc="14090005" w:tentative="1">
+      <w:start w:val="1"/>
+      <w:numFmt w:val="bullet"/>
+      <w:lvlText w:val=""/>
+      <w:lvlJc w:val="left"/>
+      <w:pPr>
+        <w:ind w:left="2160" w:hanging="360"/>
+      </w:pPr>
+      <w:rPr>
+        <w:rFonts w:ascii="Wingdings" w:hAnsi="Wingdings" w:hint="default"/>
+      </w:rPr>
+    </w:lvl>
+    <w:lvl w:ilvl="3" w:tplc="14090001" w:tentative="1">
+      <w:start w:val="1"/>
+      <w:numFmt w:val="bullet"/>
+      <w:lvlText w:val=""/>
+      <w:lvlJc w:val="left"/>
+      <w:pPr>
+        <w:ind w:left="2880" w:hanging="360"/>
+      </w:pPr>
+      <w:rPr>
+        <w:rFonts w:ascii="Symbol" w:hAnsi="Symbol" w:hint="default"/>
+      </w:rPr>
+    </w:lvl>
+    <w:lvl w:ilvl="4" w:tplc="14090003" w:tentative="1">
+      <w:start w:val="1"/>
+      <w:numFmt w:val="bullet"/>
+      <w:lvlText w:val="o"/>
+      <w:lvlJc w:val="left"/>
+      <w:pPr>
+        <w:ind w:left="3600" w:hanging="360"/>
+      </w:pPr>
+      <w:rPr>
+        <w:rFonts w:ascii="Courier New" w:hAnsi="Courier New" w:cs="Courier New" w:hint="default"/>
+      </w:rPr>
+    </w:lvl>
+    <w:lvl w:ilvl="5" w:tplc="14090005" w:tentative="1">
+      <w:start w:val="1"/>
+      <w:numFmt w:val="bullet"/>
+      <w:lvlText w:val=""/>
+      <w:lvlJc w:val="left"/>
+      <w:pPr>
+        <w:ind w:left="4320" w:hanging="360"/>
+      </w:pPr>
+      <w:rPr>
+        <w:rFonts w:ascii="Wingdings" w:hAnsi="Wingdings" w:hint="default"/>
+      </w:rPr>
+    </w:lvl>
+    <w:lvl w:ilvl="6" w:tplc="14090001" w:tentative="1">
+      <w:start w:val="1"/>
+      <w:numFmt w:val="bullet"/>
+      <w:lvlText w:val=""/>
+      <w:lvlJc w:val="left"/>
+      <w:pPr>
+        <w:ind w:left="5040" w:hanging="360"/>
+      </w:pPr>
+      <w:rPr>
+        <w:rFonts w:ascii="Symbol" w:hAnsi="Symbol" w:hint="default"/>
+      </w:rPr>
+    </w:lvl>
+    <w:lvl w:ilvl="7" w:tplc="14090003" w:tentative="1">
+      <w:start w:val="1"/>
+      <w:numFmt w:val="bullet"/>
+      <w:lvlText w:val="o"/>
+      <w:lvlJc w:val="left"/>
+      <w:pPr>
+        <w:ind w:left="5760" w:hanging="360"/>
+      </w:pPr>
+      <w:rPr>
+        <w:rFonts w:ascii="Courier New" w:hAnsi="Courier New" w:cs="Courier New" w:hint="default"/>
+      </w:rPr>
+    </w:lvl>
+    <w:lvl w:ilvl="8" w:tplc="14090005" w:tentative="1">
+      <w:start w:val="1"/>
+      <w:numFmt w:val="bullet"/>
+      <w:lvlText w:val=""/>
+      <w:lvlJc w:val="left"/>
+      <w:pPr>
+        <w:ind w:left="6480" w:hanging="360"/>
+      </w:pPr>
+      <w:rPr>
+        <w:rFonts w:ascii="Wingdings" w:hAnsi="Wingdings" w:hint="default"/>
+      </w:rPr>
+    </w:lvl>
+  </w:abstractNum>
+  <w:abstractNum w:abstractNumId="2" w15:restartNumberingAfterBreak="0">
     <w:nsid w:val="491D336B"/>
     <w:multiLevelType w:val="hybridMultilevel"/>
     <w:tmpl w:val="B02280E8"/>
@@ -1506,7 +1961,7 @@
       </w:rPr>
     </w:lvl>
   </w:abstractNum>
-  <w:abstractNum w:abstractNumId="2" w15:restartNumberingAfterBreak="0">
+  <w:abstractNum w:abstractNumId="3" w15:restartNumberingAfterBreak="0">
     <w:nsid w:val="704604D8"/>
     <w:multiLevelType w:val="hybridMultilevel"/>
     <w:tmpl w:val="E81061B6"/>
@@ -1619,7 +2074,7 @@
       </w:rPr>
     </w:lvl>
   </w:abstractNum>
-  <w:abstractNum w:abstractNumId="3" w15:restartNumberingAfterBreak="0">
+  <w:abstractNum w:abstractNumId="4" w15:restartNumberingAfterBreak="0">
     <w:nsid w:val="7ED2117B"/>
     <w:multiLevelType w:val="hybridMultilevel"/>
     <w:tmpl w:val="994EE4B6"/>
@@ -1733,16 +2188,19 @@
     </w:lvl>
   </w:abstractNum>
   <w:num w:numId="1">
-    <w:abstractNumId w:val="1"/>
+    <w:abstractNumId w:val="2"/>
   </w:num>
   <w:num w:numId="2">
-    <w:abstractNumId w:val="2"/>
+    <w:abstractNumId w:val="3"/>
   </w:num>
   <w:num w:numId="3">
-    <w:abstractNumId w:val="3"/>
+    <w:abstractNumId w:val="4"/>
   </w:num>
   <w:num w:numId="4">
     <w:abstractNumId w:val="0"/>
+  </w:num>
+  <w:num w:numId="5">
+    <w:abstractNumId w:val="1"/>
   </w:num>
 </w:numbering>
 </file>
@@ -2186,6 +2644,41 @@
       <w:contextualSpacing/>
     </w:pPr>
   </w:style>
+  <w:style w:type="character" w:styleId="Hyperlink">
+    <w:name w:val="Hyperlink"/>
+    <w:basedOn w:val="DefaultParagraphFont"/>
+    <w:uiPriority w:val="99"/>
+    <w:unhideWhenUsed/>
+    <w:rsid w:val="006328E4"/>
+    <w:rPr>
+      <w:color w:val="0563C1" w:themeColor="hyperlink"/>
+      <w:u w:val="single"/>
+    </w:rPr>
+  </w:style>
+  <w:style w:type="character" w:styleId="UnresolvedMention">
+    <w:name w:val="Unresolved Mention"/>
+    <w:basedOn w:val="DefaultParagraphFont"/>
+    <w:uiPriority w:val="99"/>
+    <w:semiHidden/>
+    <w:unhideWhenUsed/>
+    <w:rsid w:val="006328E4"/>
+    <w:rPr>
+      <w:color w:val="605E5C"/>
+      <w:shd w:val="clear" w:color="auto" w:fill="E1DFDD"/>
+    </w:rPr>
+  </w:style>
+  <w:style w:type="character" w:styleId="FollowedHyperlink">
+    <w:name w:val="FollowedHyperlink"/>
+    <w:basedOn w:val="DefaultParagraphFont"/>
+    <w:uiPriority w:val="99"/>
+    <w:semiHidden/>
+    <w:unhideWhenUsed/>
+    <w:rsid w:val="006328E4"/>
+    <w:rPr>
+      <w:color w:val="954F72" w:themeColor="followedHyperlink"/>
+      <w:u w:val="single"/>
+    </w:rPr>
+  </w:style>
 </w:styles>
 </file>
 
@@ -2533,7 +3026,7 @@
 </file>
 
 <file path=customXml/itemProps1.xml><?xml version="1.0" encoding="utf-8"?>
-<ds:datastoreItem xmlns:ds="http://schemas.openxmlformats.org/officeDocument/2006/customXml" ds:itemID="{7C86AED5-989C-4A9F-A5E8-EFEB09543C4F}">
+<ds:datastoreItem xmlns:ds="http://schemas.openxmlformats.org/officeDocument/2006/customXml" ds:itemID="{E69F329D-FEF4-44A2-BE14-26AEF855856F}">
   <ds:schemaRefs>
     <ds:schemaRef ds:uri="http://schemas.openxmlformats.org/officeDocument/2006/bibliography"/>
   </ds:schemaRefs>

</xml_diff>